<commit_message>
title for team notebook
</commit_message>
<xml_diff>
--- a/team_notebook.docx
+++ b/team_notebook.docx
@@ -113,7 +113,45 @@
           <w:sz w:val="32"/>
           <w:szCs w:val="32"/>
         </w:rPr>
-        <w:t>PTIT.PHO</w:t>
+        <w:t>PTIT.PHOENIX</w:t>
+      </w:r>
+    </w:p>
+    <w:p>
+      <w:pPr>
+        <w:spacing w:after="0"/>
+        <w:jc w:val="center"/>
+        <w:rPr>
+          <w:rFonts w:ascii="Arial" w:hAnsi="Arial" w:cs="Arial"/>
+          <w:sz w:val="24"/>
+          <w:szCs w:val="24"/>
+        </w:rPr>
+      </w:pPr>
+      <w:r>
+        <w:rPr>
+          <w:rFonts w:ascii="Arial" w:hAnsi="Arial" w:cs="Arial"/>
+          <w:sz w:val="24"/>
+          <w:szCs w:val="24"/>
+        </w:rPr>
+        <w:t>2019</w:t>
+      </w:r>
+    </w:p>
+    <w:p>
+      <w:pPr>
+        <w:spacing w:after="0"/>
+        <w:jc w:val="center"/>
+        <w:rPr>
+          <w:rFonts w:ascii="Arial" w:hAnsi="Arial" w:cs="Arial"/>
+          <w:sz w:val="32"/>
+          <w:szCs w:val="32"/>
+        </w:rPr>
+      </w:pPr>
+      <w:r>
+        <w:rPr>
+          <w:rFonts w:ascii="Arial" w:hAnsi="Arial" w:cs="Arial"/>
+          <w:sz w:val="32"/>
+          <w:szCs w:val="32"/>
+        </w:rPr>
+        <w:t>PTIT.</w:t>
       </w:r>
       <w:r>
         <w:rPr>
@@ -121,23 +159,7 @@
           <w:sz w:val="32"/>
           <w:szCs w:val="32"/>
         </w:rPr>
-        <w:t>E</w:t>
-      </w:r>
-      <w:r>
-        <w:rPr>
-          <w:rFonts w:ascii="Arial" w:hAnsi="Arial" w:cs="Arial"/>
-          <w:sz w:val="32"/>
-          <w:szCs w:val="32"/>
-        </w:rPr>
-        <w:t>N</w:t>
-      </w:r>
-      <w:r>
-        <w:rPr>
-          <w:rFonts w:ascii="Arial" w:hAnsi="Arial" w:cs="Arial"/>
-          <w:sz w:val="32"/>
-          <w:szCs w:val="32"/>
-        </w:rPr>
-        <w:t>IX</w:t>
+        <w:t>D.Eagles</w:t>
       </w:r>
     </w:p>
     <w:p>
@@ -157,7 +179,15 @@
           <w:sz w:val="24"/>
           <w:szCs w:val="24"/>
         </w:rPr>
-        <w:t>2019</w:t>
+        <w:t>20</w:t>
+      </w:r>
+      <w:r>
+        <w:rPr>
+          <w:rFonts w:ascii="Arial" w:hAnsi="Arial" w:cs="Arial"/>
+          <w:sz w:val="24"/>
+          <w:szCs w:val="24"/>
+        </w:rPr>
+        <w:t>20</w:t>
       </w:r>
       <w:r>
         <w:rPr>
@@ -31739,10 +31769,7 @@
           </w:p>
           <w:p>
             <w:r>
-              <w:t>freopen("1.sai","w",stdout);</w:t>
-            </w:r>
-            <w:r>
-              <w:t xml:space="preserve"> </w:t>
+              <w:t xml:space="preserve">freopen("1.sai","w",stdout); </w:t>
             </w:r>
           </w:p>
         </w:tc>
@@ -32335,7 +32362,7 @@
     <w:lsdException w:name="Table Web 2" w:semiHidden="1" w:unhideWhenUsed="1"/>
     <w:lsdException w:name="Table Web 3" w:semiHidden="1" w:unhideWhenUsed="1"/>
     <w:lsdException w:name="Balloon Text" w:semiHidden="1" w:unhideWhenUsed="1"/>
-    <w:lsdException w:name="Table Grid" w:semiHidden="1" w:uiPriority="39" w:unhideWhenUsed="1"/>
+    <w:lsdException w:name="Table Grid" w:uiPriority="39"/>
     <w:lsdException w:name="Table Theme" w:semiHidden="1" w:unhideWhenUsed="1"/>
     <w:lsdException w:name="Placeholder Text" w:semiHidden="1"/>
     <w:lsdException w:name="No Spacing" w:uiPriority="1" w:qFormat="1"/>

</xml_diff>